<commit_message>
add common error code doc
</commit_message>
<xml_diff>
--- a/doc/Nut Android SDK Document.docx
+++ b/doc/Nut Android SDK Document.docx
@@ -213,11 +213,6 @@
             <w:tcW w:w="2763" w:type="dxa"/>
           </w:tcPr>
           <w:p>
-            <w:pPr>
-              <w:rPr>
-                <w:rFonts w:hint="eastAsia"/>
-              </w:rPr>
-            </w:pPr>
             <w:r>
               <w:rPr>
                 <w:rFonts w:hint="eastAsia"/>
@@ -234,11 +229,6 @@
             <w:tcW w:w="2763" w:type="dxa"/>
           </w:tcPr>
           <w:p>
-            <w:pPr>
-              <w:rPr>
-                <w:rFonts w:hint="eastAsia"/>
-              </w:rPr>
-            </w:pPr>
             <w:r>
               <w:rPr>
                 <w:rFonts w:hint="eastAsia"/>
@@ -257,12 +247,62 @@
           <w:p>
             <w:pPr>
               <w:jc w:val="left"/>
+            </w:pPr>
+            <w:r>
+              <w:t>Add DFU manual</w:t>
+            </w:r>
+          </w:p>
+        </w:tc>
+      </w:tr>
+      <w:tr>
+        <w:tc>
+          <w:tcPr>
+            <w:tcW w:w="2763" w:type="dxa"/>
+          </w:tcPr>
+          <w:p>
+            <w:r>
               <w:rPr>
                 <w:rFonts w:hint="eastAsia"/>
               </w:rPr>
+              <w:t>2</w:t>
+            </w:r>
+            <w:r>
+              <w:t>021/05/24</w:t>
+            </w:r>
+          </w:p>
+        </w:tc>
+        <w:tc>
+          <w:tcPr>
+            <w:tcW w:w="2763" w:type="dxa"/>
+          </w:tcPr>
+          <w:p>
+            <w:r>
+              <w:rPr>
+                <w:rFonts w:hint="eastAsia"/>
+              </w:rPr>
+              <w:t>1</w:t>
+            </w:r>
+            <w:r>
+              <w:t>.4</w:t>
+            </w:r>
+          </w:p>
+        </w:tc>
+        <w:tc>
+          <w:tcPr>
+            <w:tcW w:w="2764" w:type="dxa"/>
+          </w:tcPr>
+          <w:p>
+            <w:pPr>
+              <w:jc w:val="left"/>
             </w:pPr>
             <w:r>
-              <w:t>Add DFU manual</w:t>
+              <w:rPr>
+                <w:rFonts w:hint="eastAsia"/>
+              </w:rPr>
+              <w:t>A</w:t>
+            </w:r>
+            <w:r>
+              <w:t>dd error code</w:t>
             </w:r>
           </w:p>
         </w:tc>
@@ -1629,7 +1669,6 @@
           <w:noProof/>
           <w:kern w:val="0"/>
         </w:rPr>
-        <w:lastRenderedPageBreak/>
         <w:drawing>
           <wp:inline distT="0" distB="0" distL="0" distR="0">
             <wp:extent cx="5270500" cy="2521585"/>
@@ -2010,7 +2049,6 @@
           <w:noProof/>
           <w:kern w:val="0"/>
         </w:rPr>
-        <w:lastRenderedPageBreak/>
         <w:drawing>
           <wp:inline distT="0" distB="0" distL="0" distR="0" wp14:anchorId="555DFF41" wp14:editId="7E2B9C45">
             <wp:extent cx="5270500" cy="3668395"/>
@@ -2277,7 +2315,6 @@
           <w:rFonts w:eastAsiaTheme="minorHAnsi" w:cs="Times New Roman"/>
           <w:kern w:val="0"/>
         </w:rPr>
-        <w:lastRenderedPageBreak/>
         <w:t xml:space="preserve">Register the callback interface </w:t>
       </w:r>
       <w:proofErr w:type="spellStart"/>
@@ -2610,7 +2647,6 @@
           <w:rFonts w:eastAsiaTheme="minorHAnsi" w:cs="Times New Roman"/>
           <w:kern w:val="0"/>
         </w:rPr>
-        <w:lastRenderedPageBreak/>
         <w:t xml:space="preserve">Register the device event callback interface </w:t>
       </w:r>
       <w:proofErr w:type="spellStart"/>
@@ -2791,7 +2827,6 @@
           <w:color w:val="000000" w:themeColor="text1"/>
           <w:kern w:val="0"/>
         </w:rPr>
-        <w:lastRenderedPageBreak/>
         <w:drawing>
           <wp:inline distT="0" distB="0" distL="0" distR="0" wp14:anchorId="5A4BA69B" wp14:editId="234369DE">
             <wp:extent cx="5270500" cy="1675765"/>
@@ -3158,7 +3193,6 @@
           <w:color w:val="000000" w:themeColor="text1"/>
           <w:kern w:val="0"/>
         </w:rPr>
-        <w:lastRenderedPageBreak/>
         <w:drawing>
           <wp:inline distT="0" distB="0" distL="0" distR="0" wp14:anchorId="7BCAA58B" wp14:editId="283DCDDE">
             <wp:extent cx="5270500" cy="3260090"/>
@@ -3496,7 +3530,6 @@
           <w:color w:val="000000" w:themeColor="text1"/>
           <w:kern w:val="0"/>
         </w:rPr>
-        <w:lastRenderedPageBreak/>
         <w:t xml:space="preserve">void </w:t>
       </w:r>
       <w:proofErr w:type="spellStart"/>
@@ -4072,7 +4105,6 @@
           <w:color w:val="FF0000"/>
           <w:kern w:val="0"/>
         </w:rPr>
-        <w:lastRenderedPageBreak/>
         <w:t>MajorMinor</w:t>
       </w:r>
       <w:proofErr w:type="spellEnd"/>
@@ -4313,6 +4345,9 @@
         </w:rPr>
       </w:pPr>
       <w:r>
+        <w:rPr>
+          <w:noProof/>
+        </w:rPr>
         <w:drawing>
           <wp:inline distT="0" distB="0" distL="0" distR="0" wp14:anchorId="6387F5F1" wp14:editId="71F31995">
             <wp:extent cx="5270500" cy="1905000"/>
@@ -4367,6 +4402,7 @@
       <w:r>
         <w:rPr>
           <w:rFonts w:eastAsiaTheme="minorHAnsi" w:cs="Times New Roman"/>
+          <w:noProof/>
           <w:color w:val="000000" w:themeColor="text1"/>
           <w:kern w:val="0"/>
         </w:rPr>
@@ -4442,7 +4478,6 @@
           <w:color w:val="000000" w:themeColor="text1"/>
           <w:kern w:val="0"/>
         </w:rPr>
-        <w:lastRenderedPageBreak/>
         <w:t>5</w:t>
       </w:r>
       <w:r>
@@ -4533,6 +4568,7 @@
       <w:r>
         <w:rPr>
           <w:rFonts w:eastAsiaTheme="minorHAnsi" w:cs="Times New Roman"/>
+          <w:noProof/>
           <w:color w:val="000000" w:themeColor="text1"/>
           <w:kern w:val="0"/>
         </w:rPr>
@@ -4639,6 +4675,7 @@
       <w:r>
         <w:rPr>
           <w:rFonts w:eastAsiaTheme="minorHAnsi" w:cs="Times New Roman"/>
+          <w:noProof/>
           <w:color w:val="000000" w:themeColor="text1"/>
           <w:kern w:val="0"/>
         </w:rPr>
@@ -4845,7 +4882,6 @@
           <w:color w:val="000000" w:themeColor="text1"/>
           <w:kern w:val="0"/>
         </w:rPr>
-        <w:lastRenderedPageBreak/>
         <w:t xml:space="preserve">After discovering the device in DFU mode, call </w:t>
       </w:r>
       <w:proofErr w:type="spellStart"/>
@@ -4910,13 +4946,11 @@
         <w:ind w:firstLineChars="200" w:firstLine="480"/>
         <w:jc w:val="left"/>
         <w:rPr>
-          <w:rFonts w:eastAsiaTheme="minorHAnsi" w:cs="Times New Roman" w:hint="eastAsia"/>
-          <w:color w:val="000000" w:themeColor="text1"/>
-          <w:kern w:val="0"/>
-        </w:rPr>
-      </w:pPr>
-      <w:bookmarkStart w:id="16" w:name="_GoBack"/>
-      <w:bookmarkEnd w:id="16"/>
+          <w:rFonts w:eastAsiaTheme="minorHAnsi" w:cs="Times New Roman"/>
+          <w:color w:val="000000" w:themeColor="text1"/>
+          <w:kern w:val="0"/>
+        </w:rPr>
+      </w:pPr>
     </w:p>
     <w:p>
       <w:pPr>
@@ -5263,7 +5297,6 @@
                 <w:color w:val="000000" w:themeColor="text1"/>
                 <w:kern w:val="0"/>
               </w:rPr>
-              <w:lastRenderedPageBreak/>
               <w:t>ConnectStateChangedCallback</w:t>
             </w:r>
             <w:proofErr w:type="spellEnd"/>
@@ -5381,8 +5414,6 @@
           <w:rFonts w:eastAsiaTheme="minorHAnsi" w:cs="Times New Roman"/>
           <w:color w:val="FF0000"/>
           <w:kern w:val="0"/>
-          <w:sz w:val="30"/>
-          <w:szCs w:val="30"/>
         </w:rPr>
       </w:pPr>
       <w:r>
@@ -5390,11 +5421,746 @@
           <w:rFonts w:eastAsiaTheme="minorHAnsi" w:cs="Times New Roman"/>
           <w:color w:val="FF0000"/>
           <w:kern w:val="0"/>
-          <w:sz w:val="30"/>
-          <w:szCs w:val="30"/>
         </w:rPr>
         <w:t>The code snippet in the document is available in the SDK Demo</w:t>
       </w:r>
+    </w:p>
+    <w:p>
+      <w:pPr>
+        <w:widowControl/>
+        <w:tabs>
+          <w:tab w:val="left" w:pos="1547"/>
+        </w:tabs>
+        <w:jc w:val="left"/>
+        <w:rPr>
+          <w:rFonts w:eastAsiaTheme="minorHAnsi" w:cs="Times New Roman"/>
+          <w:color w:val="FF0000"/>
+          <w:kern w:val="0"/>
+        </w:rPr>
+      </w:pPr>
+    </w:p>
+    <w:p>
+      <w:pPr>
+        <w:widowControl/>
+        <w:tabs>
+          <w:tab w:val="left" w:pos="1547"/>
+        </w:tabs>
+        <w:jc w:val="left"/>
+        <w:rPr>
+          <w:rFonts w:eastAsiaTheme="minorHAnsi" w:cs="Times New Roman"/>
+          <w:b/>
+          <w:bCs/>
+          <w:kern w:val="0"/>
+        </w:rPr>
+      </w:pPr>
+      <w:r>
+        <w:rPr>
+          <w:rFonts w:eastAsiaTheme="minorHAnsi" w:cs="Times New Roman"/>
+          <w:b/>
+          <w:bCs/>
+          <w:kern w:val="0"/>
+        </w:rPr>
+        <w:t>7. Common Issues</w:t>
+      </w:r>
+    </w:p>
+    <w:p>
+      <w:pPr>
+        <w:widowControl/>
+        <w:tabs>
+          <w:tab w:val="left" w:pos="1547"/>
+        </w:tabs>
+        <w:jc w:val="left"/>
+        <w:rPr>
+          <w:rFonts w:eastAsiaTheme="minorHAnsi" w:cs="Times New Roman"/>
+          <w:color w:val="000000" w:themeColor="text1"/>
+          <w:kern w:val="0"/>
+        </w:rPr>
+      </w:pPr>
+      <w:r>
+        <w:rPr>
+          <w:rFonts w:eastAsiaTheme="minorHAnsi" w:cs="Times New Roman"/>
+          <w:color w:val="000000" w:themeColor="text1"/>
+          <w:kern w:val="0"/>
+        </w:rPr>
+        <w:t>1</w:t>
+      </w:r>
+      <w:r>
+        <w:rPr>
+          <w:rFonts w:eastAsiaTheme="minorHAnsi" w:cs="Times New Roman" w:hint="eastAsia"/>
+          <w:color w:val="000000" w:themeColor="text1"/>
+          <w:kern w:val="0"/>
+        </w:rPr>
+        <w:t>、Common</w:t>
+      </w:r>
+      <w:r>
+        <w:rPr>
+          <w:rFonts w:eastAsiaTheme="minorHAnsi" w:cs="Times New Roman"/>
+          <w:color w:val="000000" w:themeColor="text1"/>
+          <w:kern w:val="0"/>
+        </w:rPr>
+        <w:t xml:space="preserve"> </w:t>
+      </w:r>
+      <w:r>
+        <w:rPr>
+          <w:rFonts w:eastAsiaTheme="minorHAnsi" w:cs="Times New Roman" w:hint="eastAsia"/>
+          <w:color w:val="000000" w:themeColor="text1"/>
+          <w:kern w:val="0"/>
+        </w:rPr>
+        <w:t>error</w:t>
+      </w:r>
+      <w:r>
+        <w:rPr>
+          <w:rFonts w:eastAsiaTheme="minorHAnsi" w:cs="Times New Roman"/>
+          <w:color w:val="000000" w:themeColor="text1"/>
+          <w:kern w:val="0"/>
+        </w:rPr>
+        <w:t xml:space="preserve"> </w:t>
+      </w:r>
+      <w:r>
+        <w:rPr>
+          <w:rFonts w:eastAsiaTheme="minorHAnsi" w:cs="Times New Roman" w:hint="eastAsia"/>
+          <w:color w:val="000000" w:themeColor="text1"/>
+          <w:kern w:val="0"/>
+        </w:rPr>
+        <w:t>code</w:t>
+      </w:r>
+    </w:p>
+    <w:tbl>
+      <w:tblPr>
+        <w:tblStyle w:val="TableGrid"/>
+        <w:tblW w:w="0" w:type="auto"/>
+        <w:tblLook w:val="04A0" w:firstRow="1" w:lastRow="0" w:firstColumn="1" w:lastColumn="0" w:noHBand="0" w:noVBand="1"/>
+      </w:tblPr>
+      <w:tblGrid>
+        <w:gridCol w:w="1948"/>
+        <w:gridCol w:w="6342"/>
+      </w:tblGrid>
+      <w:tr>
+        <w:tc>
+          <w:tcPr>
+            <w:tcW w:w="2117" w:type="dxa"/>
+          </w:tcPr>
+          <w:p>
+            <w:pPr>
+              <w:widowControl/>
+              <w:tabs>
+                <w:tab w:val="left" w:pos="1547"/>
+              </w:tabs>
+              <w:jc w:val="left"/>
+              <w:rPr>
+                <w:rFonts w:eastAsiaTheme="minorHAnsi" w:cs="Times New Roman"/>
+                <w:color w:val="000000" w:themeColor="text1"/>
+                <w:kern w:val="0"/>
+              </w:rPr>
+            </w:pPr>
+            <w:r>
+              <w:rPr>
+                <w:rFonts w:eastAsiaTheme="minorHAnsi" w:cs="Times New Roman" w:hint="eastAsia"/>
+                <w:color w:val="000000" w:themeColor="text1"/>
+                <w:kern w:val="0"/>
+              </w:rPr>
+              <w:t>Error</w:t>
+            </w:r>
+            <w:r>
+              <w:rPr>
+                <w:rFonts w:eastAsiaTheme="minorHAnsi" w:cs="Times New Roman"/>
+                <w:color w:val="000000" w:themeColor="text1"/>
+                <w:kern w:val="0"/>
+              </w:rPr>
+              <w:t xml:space="preserve"> </w:t>
+            </w:r>
+            <w:r>
+              <w:rPr>
+                <w:rFonts w:eastAsiaTheme="minorHAnsi" w:cs="Times New Roman" w:hint="eastAsia"/>
+                <w:color w:val="000000" w:themeColor="text1"/>
+                <w:kern w:val="0"/>
+              </w:rPr>
+              <w:t>Code</w:t>
+            </w:r>
+          </w:p>
+        </w:tc>
+        <w:tc>
+          <w:tcPr>
+            <w:tcW w:w="7087" w:type="dxa"/>
+          </w:tcPr>
+          <w:p>
+            <w:pPr>
+              <w:widowControl/>
+              <w:tabs>
+                <w:tab w:val="left" w:pos="1547"/>
+              </w:tabs>
+              <w:jc w:val="left"/>
+              <w:rPr>
+                <w:rFonts w:eastAsiaTheme="minorHAnsi" w:cs="Times New Roman"/>
+                <w:color w:val="000000" w:themeColor="text1"/>
+                <w:kern w:val="0"/>
+              </w:rPr>
+            </w:pPr>
+            <w:r>
+              <w:rPr>
+                <w:rFonts w:eastAsiaTheme="minorHAnsi" w:cs="Times New Roman" w:hint="eastAsia"/>
+                <w:color w:val="000000" w:themeColor="text1"/>
+                <w:kern w:val="0"/>
+              </w:rPr>
+              <w:t>Description</w:t>
+            </w:r>
+          </w:p>
+        </w:tc>
+      </w:tr>
+      <w:tr>
+        <w:tc>
+          <w:tcPr>
+            <w:tcW w:w="2117" w:type="dxa"/>
+          </w:tcPr>
+          <w:p>
+            <w:pPr>
+              <w:widowControl/>
+              <w:tabs>
+                <w:tab w:val="left" w:pos="1547"/>
+              </w:tabs>
+              <w:jc w:val="left"/>
+              <w:rPr>
+                <w:rFonts w:eastAsiaTheme="minorHAnsi" w:cs="Times New Roman"/>
+                <w:color w:val="000000" w:themeColor="text1"/>
+                <w:kern w:val="0"/>
+              </w:rPr>
+            </w:pPr>
+            <w:r>
+              <w:rPr>
+                <w:rFonts w:eastAsiaTheme="minorHAnsi" w:cs="Times New Roman" w:hint="eastAsia"/>
+                <w:color w:val="000000" w:themeColor="text1"/>
+                <w:kern w:val="0"/>
+              </w:rPr>
+              <w:t>0x</w:t>
+            </w:r>
+            <w:r>
+              <w:rPr>
+                <w:rFonts w:eastAsiaTheme="minorHAnsi" w:cs="Times New Roman"/>
+                <w:color w:val="000000" w:themeColor="text1"/>
+                <w:kern w:val="0"/>
+              </w:rPr>
+              <w:t>08</w:t>
+            </w:r>
+          </w:p>
+        </w:tc>
+        <w:tc>
+          <w:tcPr>
+            <w:tcW w:w="7087" w:type="dxa"/>
+          </w:tcPr>
+          <w:p>
+            <w:pPr>
+              <w:widowControl/>
+              <w:tabs>
+                <w:tab w:val="left" w:pos="1547"/>
+              </w:tabs>
+              <w:jc w:val="left"/>
+              <w:rPr>
+                <w:rFonts w:eastAsiaTheme="minorHAnsi" w:cs="Times New Roman"/>
+                <w:color w:val="000000" w:themeColor="text1"/>
+                <w:kern w:val="0"/>
+              </w:rPr>
+            </w:pPr>
+            <w:r>
+              <w:rPr>
+                <w:rFonts w:eastAsiaTheme="minorHAnsi" w:cs="Times New Roman"/>
+                <w:color w:val="000000" w:themeColor="text1"/>
+                <w:kern w:val="0"/>
+              </w:rPr>
+              <w:t xml:space="preserve">Android BLE </w:t>
+            </w:r>
+            <w:r>
+              <w:rPr>
+                <w:rFonts w:eastAsiaTheme="minorHAnsi" w:cs="Times New Roman"/>
+                <w:color w:val="000000" w:themeColor="text1"/>
+                <w:kern w:val="0"/>
+              </w:rPr>
+              <w:t>e</w:t>
+            </w:r>
+            <w:r>
+              <w:rPr>
+                <w:rFonts w:eastAsiaTheme="minorHAnsi" w:cs="Times New Roman"/>
+                <w:color w:val="000000" w:themeColor="text1"/>
+                <w:kern w:val="0"/>
+              </w:rPr>
+              <w:t>rror code</w:t>
+            </w:r>
+            <w:r>
+              <w:rPr>
+                <w:rFonts w:eastAsiaTheme="minorHAnsi" w:cs="Times New Roman" w:hint="eastAsia"/>
+                <w:color w:val="000000" w:themeColor="text1"/>
+                <w:kern w:val="0"/>
+              </w:rPr>
+              <w:t>:</w:t>
+            </w:r>
+            <w:r>
+              <w:rPr>
+                <w:rFonts w:eastAsiaTheme="minorHAnsi" w:cs="Times New Roman"/>
+                <w:color w:val="000000" w:themeColor="text1"/>
+                <w:kern w:val="0"/>
+              </w:rPr>
+              <w:t xml:space="preserve"> </w:t>
+            </w:r>
+            <w:r>
+              <w:rPr>
+                <w:rFonts w:eastAsiaTheme="minorHAnsi" w:cs="Times New Roman"/>
+                <w:color w:val="000000" w:themeColor="text1"/>
+                <w:kern w:val="0"/>
+              </w:rPr>
+              <w:t>connection timeout</w:t>
+            </w:r>
+            <w:r>
+              <w:rPr>
+                <w:rFonts w:eastAsiaTheme="minorHAnsi" w:cs="Times New Roman"/>
+                <w:color w:val="000000" w:themeColor="text1"/>
+                <w:kern w:val="0"/>
+              </w:rPr>
+              <w:t>.</w:t>
+            </w:r>
+          </w:p>
+        </w:tc>
+      </w:tr>
+      <w:tr>
+        <w:tc>
+          <w:tcPr>
+            <w:tcW w:w="2117" w:type="dxa"/>
+          </w:tcPr>
+          <w:p>
+            <w:pPr>
+              <w:widowControl/>
+              <w:tabs>
+                <w:tab w:val="left" w:pos="1547"/>
+              </w:tabs>
+              <w:jc w:val="left"/>
+              <w:rPr>
+                <w:rFonts w:eastAsiaTheme="minorHAnsi" w:cs="Times New Roman"/>
+                <w:color w:val="000000" w:themeColor="text1"/>
+                <w:kern w:val="0"/>
+              </w:rPr>
+            </w:pPr>
+            <w:r>
+              <w:rPr>
+                <w:rFonts w:eastAsiaTheme="minorHAnsi" w:cs="Times New Roman"/>
+                <w:color w:val="000000" w:themeColor="text1"/>
+                <w:kern w:val="0"/>
+              </w:rPr>
+              <w:t>0x13</w:t>
+            </w:r>
+          </w:p>
+        </w:tc>
+        <w:tc>
+          <w:tcPr>
+            <w:tcW w:w="7087" w:type="dxa"/>
+          </w:tcPr>
+          <w:p>
+            <w:pPr>
+              <w:widowControl/>
+              <w:tabs>
+                <w:tab w:val="left" w:pos="1547"/>
+              </w:tabs>
+              <w:jc w:val="left"/>
+              <w:rPr>
+                <w:rFonts w:eastAsiaTheme="minorHAnsi" w:cs="Times New Roman"/>
+                <w:color w:val="000000" w:themeColor="text1"/>
+                <w:kern w:val="0"/>
+              </w:rPr>
+            </w:pPr>
+            <w:r>
+              <w:rPr>
+                <w:rFonts w:eastAsiaTheme="minorHAnsi" w:cs="Times New Roman"/>
+                <w:color w:val="000000" w:themeColor="text1"/>
+                <w:kern w:val="0"/>
+              </w:rPr>
+              <w:t xml:space="preserve">Android BLE </w:t>
+            </w:r>
+            <w:r>
+              <w:rPr>
+                <w:rFonts w:eastAsiaTheme="minorHAnsi" w:cs="Times New Roman"/>
+                <w:color w:val="000000" w:themeColor="text1"/>
+                <w:kern w:val="0"/>
+              </w:rPr>
+              <w:t>e</w:t>
+            </w:r>
+            <w:r>
+              <w:rPr>
+                <w:rFonts w:eastAsiaTheme="minorHAnsi" w:cs="Times New Roman"/>
+                <w:color w:val="000000" w:themeColor="text1"/>
+                <w:kern w:val="0"/>
+              </w:rPr>
+              <w:t>rror code</w:t>
+            </w:r>
+            <w:r>
+              <w:rPr>
+                <w:rFonts w:eastAsiaTheme="minorHAnsi" w:cs="Times New Roman" w:hint="eastAsia"/>
+                <w:color w:val="000000" w:themeColor="text1"/>
+                <w:kern w:val="0"/>
+              </w:rPr>
+              <w:t>:</w:t>
+            </w:r>
+            <w:r>
+              <w:rPr>
+                <w:rFonts w:eastAsiaTheme="minorHAnsi" w:cs="Times New Roman"/>
+                <w:color w:val="000000" w:themeColor="text1"/>
+                <w:kern w:val="0"/>
+              </w:rPr>
+              <w:t xml:space="preserve"> </w:t>
+            </w:r>
+            <w:r>
+              <w:rPr>
+                <w:rFonts w:eastAsiaTheme="minorHAnsi" w:cs="Times New Roman"/>
+                <w:color w:val="000000" w:themeColor="text1"/>
+                <w:kern w:val="0"/>
+              </w:rPr>
+              <w:t>connection terminate by peer user</w:t>
+            </w:r>
+            <w:r>
+              <w:rPr>
+                <w:rFonts w:eastAsiaTheme="minorHAnsi" w:cs="Times New Roman"/>
+                <w:color w:val="000000" w:themeColor="text1"/>
+                <w:kern w:val="0"/>
+              </w:rPr>
+              <w:t>.</w:t>
+            </w:r>
+          </w:p>
+        </w:tc>
+      </w:tr>
+      <w:tr>
+        <w:tc>
+          <w:tcPr>
+            <w:tcW w:w="2117" w:type="dxa"/>
+          </w:tcPr>
+          <w:p>
+            <w:pPr>
+              <w:widowControl/>
+              <w:tabs>
+                <w:tab w:val="left" w:pos="1547"/>
+              </w:tabs>
+              <w:jc w:val="left"/>
+              <w:rPr>
+                <w:rFonts w:eastAsiaTheme="minorHAnsi" w:cs="Times New Roman"/>
+                <w:color w:val="000000" w:themeColor="text1"/>
+                <w:kern w:val="0"/>
+              </w:rPr>
+            </w:pPr>
+            <w:r>
+              <w:rPr>
+                <w:rFonts w:eastAsiaTheme="minorHAnsi" w:cs="Times New Roman"/>
+                <w:color w:val="000000" w:themeColor="text1"/>
+                <w:kern w:val="0"/>
+              </w:rPr>
+              <w:t>0x16</w:t>
+            </w:r>
+          </w:p>
+        </w:tc>
+        <w:tc>
+          <w:tcPr>
+            <w:tcW w:w="7087" w:type="dxa"/>
+          </w:tcPr>
+          <w:p>
+            <w:pPr>
+              <w:widowControl/>
+              <w:tabs>
+                <w:tab w:val="left" w:pos="1547"/>
+              </w:tabs>
+              <w:jc w:val="left"/>
+              <w:rPr>
+                <w:rFonts w:eastAsiaTheme="minorHAnsi" w:cs="Times New Roman"/>
+                <w:color w:val="000000" w:themeColor="text1"/>
+                <w:kern w:val="0"/>
+              </w:rPr>
+            </w:pPr>
+            <w:r>
+              <w:rPr>
+                <w:rFonts w:eastAsiaTheme="minorHAnsi" w:cs="Times New Roman"/>
+                <w:color w:val="000000" w:themeColor="text1"/>
+                <w:kern w:val="0"/>
+              </w:rPr>
+              <w:t xml:space="preserve">Android BLE </w:t>
+            </w:r>
+            <w:r>
+              <w:rPr>
+                <w:rFonts w:eastAsiaTheme="minorHAnsi" w:cs="Times New Roman"/>
+                <w:color w:val="000000" w:themeColor="text1"/>
+                <w:kern w:val="0"/>
+              </w:rPr>
+              <w:t>e</w:t>
+            </w:r>
+            <w:r>
+              <w:rPr>
+                <w:rFonts w:eastAsiaTheme="minorHAnsi" w:cs="Times New Roman"/>
+                <w:color w:val="000000" w:themeColor="text1"/>
+                <w:kern w:val="0"/>
+              </w:rPr>
+              <w:t>rror code</w:t>
+            </w:r>
+            <w:r>
+              <w:rPr>
+                <w:rFonts w:eastAsiaTheme="minorHAnsi" w:cs="Times New Roman" w:hint="eastAsia"/>
+                <w:color w:val="000000" w:themeColor="text1"/>
+                <w:kern w:val="0"/>
+              </w:rPr>
+              <w:t>:</w:t>
+            </w:r>
+            <w:r>
+              <w:rPr>
+                <w:rFonts w:eastAsiaTheme="minorHAnsi" w:cs="Times New Roman"/>
+                <w:color w:val="000000" w:themeColor="text1"/>
+                <w:kern w:val="0"/>
+              </w:rPr>
+              <w:t xml:space="preserve"> </w:t>
+            </w:r>
+            <w:r>
+              <w:rPr>
+                <w:rFonts w:eastAsiaTheme="minorHAnsi" w:cs="Times New Roman"/>
+                <w:color w:val="000000" w:themeColor="text1"/>
+                <w:kern w:val="0"/>
+              </w:rPr>
+              <w:t>connection terminated by local host</w:t>
+            </w:r>
+            <w:r>
+              <w:rPr>
+                <w:rFonts w:eastAsiaTheme="minorHAnsi" w:cs="Times New Roman"/>
+                <w:color w:val="000000" w:themeColor="text1"/>
+                <w:kern w:val="0"/>
+              </w:rPr>
+              <w:t>.</w:t>
+            </w:r>
+          </w:p>
+        </w:tc>
+      </w:tr>
+      <w:tr>
+        <w:tc>
+          <w:tcPr>
+            <w:tcW w:w="2117" w:type="dxa"/>
+          </w:tcPr>
+          <w:p>
+            <w:pPr>
+              <w:widowControl/>
+              <w:tabs>
+                <w:tab w:val="left" w:pos="1547"/>
+              </w:tabs>
+              <w:jc w:val="left"/>
+              <w:rPr>
+                <w:rFonts w:eastAsiaTheme="minorHAnsi" w:cs="Times New Roman"/>
+                <w:color w:val="000000" w:themeColor="text1"/>
+                <w:kern w:val="0"/>
+              </w:rPr>
+            </w:pPr>
+            <w:r>
+              <w:rPr>
+                <w:rFonts w:eastAsiaTheme="minorHAnsi" w:cs="Times New Roman"/>
+                <w:color w:val="000000" w:themeColor="text1"/>
+                <w:kern w:val="0"/>
+              </w:rPr>
+              <w:t>0x03E</w:t>
+            </w:r>
+          </w:p>
+        </w:tc>
+        <w:tc>
+          <w:tcPr>
+            <w:tcW w:w="7087" w:type="dxa"/>
+          </w:tcPr>
+          <w:p>
+            <w:pPr>
+              <w:widowControl/>
+              <w:tabs>
+                <w:tab w:val="left" w:pos="1547"/>
+              </w:tabs>
+              <w:jc w:val="left"/>
+              <w:rPr>
+                <w:rFonts w:eastAsiaTheme="minorHAnsi" w:cs="Times New Roman" w:hint="eastAsia"/>
+                <w:color w:val="000000" w:themeColor="text1"/>
+                <w:kern w:val="0"/>
+              </w:rPr>
+            </w:pPr>
+            <w:r>
+              <w:rPr>
+                <w:rFonts w:eastAsiaTheme="minorHAnsi" w:cs="Times New Roman"/>
+                <w:color w:val="000000" w:themeColor="text1"/>
+                <w:kern w:val="0"/>
+              </w:rPr>
+              <w:t xml:space="preserve">Android BLE </w:t>
+            </w:r>
+            <w:r>
+              <w:rPr>
+                <w:rFonts w:eastAsiaTheme="minorHAnsi" w:cs="Times New Roman"/>
+                <w:color w:val="000000" w:themeColor="text1"/>
+                <w:kern w:val="0"/>
+              </w:rPr>
+              <w:t>e</w:t>
+            </w:r>
+            <w:r>
+              <w:rPr>
+                <w:rFonts w:eastAsiaTheme="minorHAnsi" w:cs="Times New Roman"/>
+                <w:color w:val="000000" w:themeColor="text1"/>
+                <w:kern w:val="0"/>
+              </w:rPr>
+              <w:t>rror code</w:t>
+            </w:r>
+            <w:r>
+              <w:rPr>
+                <w:rFonts w:eastAsiaTheme="minorHAnsi" w:cs="Times New Roman" w:hint="eastAsia"/>
+                <w:color w:val="000000" w:themeColor="text1"/>
+                <w:kern w:val="0"/>
+              </w:rPr>
+              <w:t>:</w:t>
+            </w:r>
+            <w:r>
+              <w:rPr>
+                <w:rFonts w:eastAsiaTheme="minorHAnsi" w:cs="Times New Roman"/>
+                <w:color w:val="000000" w:themeColor="text1"/>
+                <w:kern w:val="0"/>
+              </w:rPr>
+              <w:t xml:space="preserve"> </w:t>
+            </w:r>
+            <w:r>
+              <w:rPr>
+                <w:rFonts w:eastAsiaTheme="minorHAnsi" w:cs="Times New Roman"/>
+                <w:color w:val="000000" w:themeColor="text1"/>
+                <w:kern w:val="0"/>
+              </w:rPr>
+              <w:t>connection fail to establish</w:t>
+            </w:r>
+            <w:r>
+              <w:rPr>
+                <w:rFonts w:eastAsiaTheme="minorHAnsi" w:cs="Times New Roman" w:hint="eastAsia"/>
+                <w:color w:val="000000" w:themeColor="text1"/>
+                <w:kern w:val="0"/>
+              </w:rPr>
+              <w:t>.</w:t>
+            </w:r>
+            <w:bookmarkStart w:id="16" w:name="_GoBack"/>
+            <w:bookmarkEnd w:id="16"/>
+          </w:p>
+        </w:tc>
+      </w:tr>
+      <w:tr>
+        <w:tc>
+          <w:tcPr>
+            <w:tcW w:w="2117" w:type="dxa"/>
+          </w:tcPr>
+          <w:p>
+            <w:pPr>
+              <w:widowControl/>
+              <w:tabs>
+                <w:tab w:val="left" w:pos="1547"/>
+              </w:tabs>
+              <w:jc w:val="left"/>
+              <w:rPr>
+                <w:rFonts w:eastAsiaTheme="minorHAnsi" w:cs="Times New Roman"/>
+                <w:color w:val="000000" w:themeColor="text1"/>
+                <w:kern w:val="0"/>
+              </w:rPr>
+            </w:pPr>
+            <w:r>
+              <w:rPr>
+                <w:rFonts w:eastAsiaTheme="minorHAnsi" w:cs="Times New Roman"/>
+                <w:color w:val="000000" w:themeColor="text1"/>
+                <w:kern w:val="0"/>
+              </w:rPr>
+              <w:t>0x85</w:t>
+            </w:r>
+          </w:p>
+        </w:tc>
+        <w:tc>
+          <w:tcPr>
+            <w:tcW w:w="7087" w:type="dxa"/>
+          </w:tcPr>
+          <w:p>
+            <w:pPr>
+              <w:widowControl/>
+              <w:tabs>
+                <w:tab w:val="left" w:pos="1547"/>
+              </w:tabs>
+              <w:jc w:val="left"/>
+              <w:rPr>
+                <w:rFonts w:eastAsiaTheme="minorHAnsi" w:cs="Times New Roman"/>
+                <w:color w:val="000000" w:themeColor="text1"/>
+                <w:kern w:val="0"/>
+              </w:rPr>
+            </w:pPr>
+            <w:r>
+              <w:rPr>
+                <w:rFonts w:eastAsiaTheme="minorHAnsi" w:cs="Times New Roman"/>
+                <w:color w:val="000000" w:themeColor="text1"/>
+                <w:kern w:val="0"/>
+              </w:rPr>
+              <w:t xml:space="preserve">Android BLE </w:t>
+            </w:r>
+            <w:r>
+              <w:rPr>
+                <w:rFonts w:eastAsiaTheme="minorHAnsi" w:cs="Times New Roman"/>
+                <w:color w:val="000000" w:themeColor="text1"/>
+                <w:kern w:val="0"/>
+              </w:rPr>
+              <w:t>e</w:t>
+            </w:r>
+            <w:r>
+              <w:rPr>
+                <w:rFonts w:eastAsiaTheme="minorHAnsi" w:cs="Times New Roman"/>
+                <w:color w:val="000000" w:themeColor="text1"/>
+                <w:kern w:val="0"/>
+              </w:rPr>
+              <w:t>rror code</w:t>
+            </w:r>
+            <w:r>
+              <w:rPr>
+                <w:rFonts w:eastAsiaTheme="minorHAnsi" w:cs="Times New Roman" w:hint="eastAsia"/>
+                <w:color w:val="000000" w:themeColor="text1"/>
+                <w:kern w:val="0"/>
+              </w:rPr>
+              <w:t>:</w:t>
+            </w:r>
+            <w:r>
+              <w:rPr>
+                <w:rFonts w:eastAsiaTheme="minorHAnsi" w:cs="Times New Roman"/>
+                <w:color w:val="000000" w:themeColor="text1"/>
+                <w:kern w:val="0"/>
+              </w:rPr>
+              <w:t xml:space="preserve"> Bluetooth </w:t>
+            </w:r>
+            <w:proofErr w:type="spellStart"/>
+            <w:r>
+              <w:rPr>
+                <w:rFonts w:eastAsiaTheme="minorHAnsi" w:cs="Times New Roman"/>
+                <w:color w:val="000000" w:themeColor="text1"/>
+                <w:kern w:val="0"/>
+              </w:rPr>
+              <w:t>gatt</w:t>
+            </w:r>
+            <w:proofErr w:type="spellEnd"/>
+            <w:r>
+              <w:rPr>
+                <w:rFonts w:eastAsiaTheme="minorHAnsi" w:cs="Times New Roman"/>
+                <w:color w:val="000000" w:themeColor="text1"/>
+                <w:kern w:val="0"/>
+              </w:rPr>
+              <w:t xml:space="preserve"> error</w:t>
+            </w:r>
+            <w:r>
+              <w:rPr>
+                <w:rFonts w:eastAsiaTheme="minorHAnsi" w:cs="Times New Roman" w:hint="eastAsia"/>
+                <w:color w:val="000000" w:themeColor="text1"/>
+                <w:kern w:val="0"/>
+              </w:rPr>
+              <w:t>.</w:t>
+            </w:r>
+          </w:p>
+        </w:tc>
+      </w:tr>
+    </w:tbl>
+    <w:p>
+      <w:pPr>
+        <w:widowControl/>
+        <w:tabs>
+          <w:tab w:val="left" w:pos="1547"/>
+        </w:tabs>
+        <w:jc w:val="left"/>
+        <w:rPr>
+          <w:rFonts w:eastAsiaTheme="minorHAnsi" w:cs="Times New Roman"/>
+          <w:color w:val="000000" w:themeColor="text1"/>
+          <w:kern w:val="0"/>
+        </w:rPr>
+      </w:pPr>
     </w:p>
     <w:sectPr>
       <w:pgSz w:w="11900" w:h="16840"/>

</xml_diff>

<commit_message>
add doc error handle tips
</commit_message>
<xml_diff>
--- a/doc/Nut Android SDK Document.docx
+++ b/doc/Nut Android SDK Document.docx
@@ -1669,6 +1669,7 @@
           <w:noProof/>
           <w:kern w:val="0"/>
         </w:rPr>
+        <w:lastRenderedPageBreak/>
         <w:drawing>
           <wp:inline distT="0" distB="0" distL="0" distR="0">
             <wp:extent cx="5270500" cy="2521585"/>
@@ -2049,6 +2050,7 @@
           <w:noProof/>
           <w:kern w:val="0"/>
         </w:rPr>
+        <w:lastRenderedPageBreak/>
         <w:drawing>
           <wp:inline distT="0" distB="0" distL="0" distR="0" wp14:anchorId="555DFF41" wp14:editId="7E2B9C45">
             <wp:extent cx="5270500" cy="3668395"/>
@@ -2315,6 +2317,7 @@
           <w:rFonts w:eastAsiaTheme="minorHAnsi" w:cs="Times New Roman"/>
           <w:kern w:val="0"/>
         </w:rPr>
+        <w:lastRenderedPageBreak/>
         <w:t xml:space="preserve">Register the callback interface </w:t>
       </w:r>
       <w:proofErr w:type="spellStart"/>
@@ -2647,6 +2650,7 @@
           <w:rFonts w:eastAsiaTheme="minorHAnsi" w:cs="Times New Roman"/>
           <w:kern w:val="0"/>
         </w:rPr>
+        <w:lastRenderedPageBreak/>
         <w:t xml:space="preserve">Register the device event callback interface </w:t>
       </w:r>
       <w:proofErr w:type="spellStart"/>
@@ -2827,6 +2831,7 @@
           <w:color w:val="000000" w:themeColor="text1"/>
           <w:kern w:val="0"/>
         </w:rPr>
+        <w:lastRenderedPageBreak/>
         <w:drawing>
           <wp:inline distT="0" distB="0" distL="0" distR="0" wp14:anchorId="5A4BA69B" wp14:editId="234369DE">
             <wp:extent cx="5270500" cy="1675765"/>
@@ -3193,6 +3198,7 @@
           <w:color w:val="000000" w:themeColor="text1"/>
           <w:kern w:val="0"/>
         </w:rPr>
+        <w:lastRenderedPageBreak/>
         <w:drawing>
           <wp:inline distT="0" distB="0" distL="0" distR="0" wp14:anchorId="7BCAA58B" wp14:editId="283DCDDE">
             <wp:extent cx="5270500" cy="3260090"/>
@@ -3530,6 +3536,7 @@
           <w:color w:val="000000" w:themeColor="text1"/>
           <w:kern w:val="0"/>
         </w:rPr>
+        <w:lastRenderedPageBreak/>
         <w:t xml:space="preserve">void </w:t>
       </w:r>
       <w:proofErr w:type="spellStart"/>
@@ -4105,6 +4112,7 @@
           <w:color w:val="FF0000"/>
           <w:kern w:val="0"/>
         </w:rPr>
+        <w:lastRenderedPageBreak/>
         <w:t>MajorMinor</w:t>
       </w:r>
       <w:proofErr w:type="spellEnd"/>
@@ -4478,6 +4486,7 @@
           <w:color w:val="000000" w:themeColor="text1"/>
           <w:kern w:val="0"/>
         </w:rPr>
+        <w:lastRenderedPageBreak/>
         <w:t>5</w:t>
       </w:r>
       <w:r>
@@ -4882,6 +4891,7 @@
           <w:color w:val="000000" w:themeColor="text1"/>
           <w:kern w:val="0"/>
         </w:rPr>
+        <w:lastRenderedPageBreak/>
         <w:t xml:space="preserve">After discovering the device in DFU mode, call </w:t>
       </w:r>
       <w:proofErr w:type="spellStart"/>
@@ -5297,6 +5307,7 @@
                 <w:color w:val="000000" w:themeColor="text1"/>
                 <w:kern w:val="0"/>
               </w:rPr>
+              <w:lastRenderedPageBreak/>
               <w:t>ConnectStateChangedCallback</w:t>
             </w:r>
             <w:proofErr w:type="spellEnd"/>
@@ -5532,8 +5543,8 @@
         <w:tblLook w:val="04A0" w:firstRow="1" w:lastRow="0" w:firstColumn="1" w:lastColumn="0" w:noHBand="0" w:noVBand="1"/>
       </w:tblPr>
       <w:tblGrid>
-        <w:gridCol w:w="1948"/>
-        <w:gridCol w:w="6342"/>
+        <w:gridCol w:w="2024"/>
+        <w:gridCol w:w="6266"/>
       </w:tblGrid>
       <w:tr>
         <w:tc>
@@ -5639,7 +5650,7 @@
                 <w:color w:val="000000" w:themeColor="text1"/>
                 <w:kern w:val="0"/>
               </w:rPr>
-              <w:t>08</w:t>
+              <w:t>08(8)</w:t>
             </w:r>
           </w:p>
         </w:tc>
@@ -5682,7 +5693,7 @@
                 <w:color w:val="000000" w:themeColor="text1"/>
                 <w:kern w:val="0"/>
               </w:rPr>
-              <w:t>rror code</w:t>
+              <w:t>rror</w:t>
             </w:r>
             <w:r>
               <w:rPr>
@@ -5745,6 +5756,14 @@
               </w:rPr>
               <w:t>0x13</w:t>
             </w:r>
+            <w:r>
+              <w:rPr>
+                <w:rFonts w:eastAsiaTheme="minorHAnsi" w:cs="Times New Roman"/>
+                <w:color w:val="000000" w:themeColor="text1"/>
+                <w:kern w:val="0"/>
+              </w:rPr>
+              <w:t>(19)</w:t>
+            </w:r>
           </w:p>
         </w:tc>
         <w:tc>
@@ -5786,7 +5805,7 @@
                 <w:color w:val="000000" w:themeColor="text1"/>
                 <w:kern w:val="0"/>
               </w:rPr>
-              <w:t>rror code</w:t>
+              <w:t>rror</w:t>
             </w:r>
             <w:r>
               <w:rPr>
@@ -5849,6 +5868,14 @@
               </w:rPr>
               <w:t>0x16</w:t>
             </w:r>
+            <w:r>
+              <w:rPr>
+                <w:rFonts w:eastAsiaTheme="minorHAnsi" w:cs="Times New Roman"/>
+                <w:color w:val="000000" w:themeColor="text1"/>
+                <w:kern w:val="0"/>
+              </w:rPr>
+              <w:t>(22)</w:t>
+            </w:r>
           </w:p>
         </w:tc>
         <w:tc>
@@ -5890,7 +5917,7 @@
                 <w:color w:val="000000" w:themeColor="text1"/>
                 <w:kern w:val="0"/>
               </w:rPr>
-              <w:t>rror code</w:t>
+              <w:t>rror</w:t>
             </w:r>
             <w:r>
               <w:rPr>
@@ -5953,6 +5980,14 @@
               </w:rPr>
               <w:t>0x03E</w:t>
             </w:r>
+            <w:r>
+              <w:rPr>
+                <w:rFonts w:eastAsiaTheme="minorHAnsi" w:cs="Times New Roman"/>
+                <w:color w:val="000000" w:themeColor="text1"/>
+                <w:kern w:val="0"/>
+              </w:rPr>
+              <w:t>(62)</w:t>
+            </w:r>
           </w:p>
         </w:tc>
         <w:tc>
@@ -5967,41 +6002,41 @@
               </w:tabs>
               <w:jc w:val="left"/>
               <w:rPr>
+                <w:rFonts w:eastAsiaTheme="minorHAnsi" w:cs="Times New Roman"/>
+                <w:color w:val="000000" w:themeColor="text1"/>
+                <w:kern w:val="0"/>
+              </w:rPr>
+            </w:pPr>
+            <w:r>
+              <w:rPr>
+                <w:rFonts w:eastAsiaTheme="minorHAnsi" w:cs="Times New Roman"/>
+                <w:color w:val="000000" w:themeColor="text1"/>
+                <w:kern w:val="0"/>
+              </w:rPr>
+              <w:t xml:space="preserve">Android BLE </w:t>
+            </w:r>
+            <w:r>
+              <w:rPr>
+                <w:rFonts w:eastAsiaTheme="minorHAnsi" w:cs="Times New Roman"/>
+                <w:color w:val="000000" w:themeColor="text1"/>
+                <w:kern w:val="0"/>
+              </w:rPr>
+              <w:t>e</w:t>
+            </w:r>
+            <w:r>
+              <w:rPr>
+                <w:rFonts w:eastAsiaTheme="minorHAnsi" w:cs="Times New Roman"/>
+                <w:color w:val="000000" w:themeColor="text1"/>
+                <w:kern w:val="0"/>
+              </w:rPr>
+              <w:t>rror</w:t>
+            </w:r>
+            <w:r>
+              <w:rPr>
                 <w:rFonts w:eastAsiaTheme="minorHAnsi" w:cs="Times New Roman" w:hint="eastAsia"/>
                 <w:color w:val="000000" w:themeColor="text1"/>
                 <w:kern w:val="0"/>
               </w:rPr>
-            </w:pPr>
-            <w:r>
-              <w:rPr>
-                <w:rFonts w:eastAsiaTheme="minorHAnsi" w:cs="Times New Roman"/>
-                <w:color w:val="000000" w:themeColor="text1"/>
-                <w:kern w:val="0"/>
-              </w:rPr>
-              <w:t xml:space="preserve">Android BLE </w:t>
-            </w:r>
-            <w:r>
-              <w:rPr>
-                <w:rFonts w:eastAsiaTheme="minorHAnsi" w:cs="Times New Roman"/>
-                <w:color w:val="000000" w:themeColor="text1"/>
-                <w:kern w:val="0"/>
-              </w:rPr>
-              <w:t>e</w:t>
-            </w:r>
-            <w:r>
-              <w:rPr>
-                <w:rFonts w:eastAsiaTheme="minorHAnsi" w:cs="Times New Roman"/>
-                <w:color w:val="000000" w:themeColor="text1"/>
-                <w:kern w:val="0"/>
-              </w:rPr>
-              <w:t>rror code</w:t>
-            </w:r>
-            <w:r>
-              <w:rPr>
-                <w:rFonts w:eastAsiaTheme="minorHAnsi" w:cs="Times New Roman" w:hint="eastAsia"/>
-                <w:color w:val="000000" w:themeColor="text1"/>
-                <w:kern w:val="0"/>
-              </w:rPr>
               <w:t>:</w:t>
             </w:r>
             <w:r>
@@ -6022,14 +6057,12 @@
             </w:r>
             <w:r>
               <w:rPr>
-                <w:rFonts w:eastAsiaTheme="minorHAnsi" w:cs="Times New Roman" w:hint="eastAsia"/>
+                <w:rFonts w:eastAsiaTheme="minorHAnsi" w:cs="Times New Roman"/>
                 <w:color w:val="000000" w:themeColor="text1"/>
                 <w:kern w:val="0"/>
               </w:rPr>
               <w:t>.</w:t>
             </w:r>
-            <w:bookmarkStart w:id="16" w:name="_GoBack"/>
-            <w:bookmarkEnd w:id="16"/>
           </w:p>
         </w:tc>
       </w:tr>
@@ -6059,6 +6092,14 @@
               </w:rPr>
               <w:t>0x85</w:t>
             </w:r>
+            <w:r>
+              <w:rPr>
+                <w:rFonts w:eastAsiaTheme="minorHAnsi" w:cs="Times New Roman"/>
+                <w:color w:val="000000" w:themeColor="text1"/>
+                <w:kern w:val="0"/>
+              </w:rPr>
+              <w:t>(133)</w:t>
+            </w:r>
           </w:p>
         </w:tc>
         <w:tc>
@@ -6100,7 +6141,7 @@
                 <w:color w:val="000000" w:themeColor="text1"/>
                 <w:kern w:val="0"/>
               </w:rPr>
-              <w:t>rror code</w:t>
+              <w:t>rror</w:t>
             </w:r>
             <w:r>
               <w:rPr>
@@ -6143,6 +6184,102 @@
                 <w:kern w:val="0"/>
               </w:rPr>
               <w:t>.</w:t>
+            </w:r>
+          </w:p>
+        </w:tc>
+      </w:tr>
+      <w:tr>
+        <w:tc>
+          <w:tcPr>
+            <w:tcW w:w="2117" w:type="dxa"/>
+          </w:tcPr>
+          <w:p>
+            <w:pPr>
+              <w:widowControl/>
+              <w:tabs>
+                <w:tab w:val="left" w:pos="1547"/>
+              </w:tabs>
+              <w:jc w:val="left"/>
+              <w:rPr>
+                <w:rFonts w:eastAsiaTheme="minorHAnsi" w:cs="Times New Roman"/>
+                <w:color w:val="000000" w:themeColor="text1"/>
+                <w:kern w:val="0"/>
+              </w:rPr>
+            </w:pPr>
+            <w:r>
+              <w:rPr>
+                <w:rFonts w:eastAsiaTheme="minorHAnsi" w:cs="Times New Roman"/>
+                <w:color w:val="000000" w:themeColor="text1"/>
+                <w:kern w:val="0"/>
+              </w:rPr>
+              <w:t>0x0101</w:t>
+            </w:r>
+            <w:r>
+              <w:rPr>
+                <w:rFonts w:eastAsiaTheme="minorHAnsi" w:cs="Times New Roman"/>
+                <w:color w:val="000000" w:themeColor="text1"/>
+                <w:kern w:val="0"/>
+              </w:rPr>
+              <w:t>(257)</w:t>
+            </w:r>
+          </w:p>
+        </w:tc>
+        <w:tc>
+          <w:tcPr>
+            <w:tcW w:w="7087" w:type="dxa"/>
+          </w:tcPr>
+          <w:p>
+            <w:pPr>
+              <w:widowControl/>
+              <w:tabs>
+                <w:tab w:val="left" w:pos="1547"/>
+              </w:tabs>
+              <w:jc w:val="left"/>
+              <w:rPr>
+                <w:rFonts w:eastAsiaTheme="minorHAnsi" w:cs="Times New Roman"/>
+                <w:color w:val="000000" w:themeColor="text1"/>
+                <w:kern w:val="0"/>
+              </w:rPr>
+            </w:pPr>
+            <w:r>
+              <w:rPr>
+                <w:rFonts w:eastAsiaTheme="minorHAnsi" w:cs="Times New Roman"/>
+                <w:color w:val="000000" w:themeColor="text1"/>
+                <w:kern w:val="0"/>
+              </w:rPr>
+              <w:t xml:space="preserve">Android BLE </w:t>
+            </w:r>
+            <w:r>
+              <w:rPr>
+                <w:rFonts w:eastAsiaTheme="minorHAnsi" w:cs="Times New Roman"/>
+                <w:color w:val="000000" w:themeColor="text1"/>
+                <w:kern w:val="0"/>
+              </w:rPr>
+              <w:t>e</w:t>
+            </w:r>
+            <w:r>
+              <w:rPr>
+                <w:rFonts w:eastAsiaTheme="minorHAnsi" w:cs="Times New Roman"/>
+                <w:color w:val="000000" w:themeColor="text1"/>
+                <w:kern w:val="0"/>
+              </w:rPr>
+              <w:t>rror</w:t>
+            </w:r>
+            <w:r>
+              <w:rPr>
+                <w:rFonts w:eastAsiaTheme="minorHAnsi" w:cs="Times New Roman" w:hint="eastAsia"/>
+                <w:color w:val="000000" w:themeColor="text1"/>
+                <w:kern w:val="0"/>
+              </w:rPr>
+              <w:t>:</w:t>
+            </w:r>
+            <w:r>
+              <w:rPr>
+                <w:rFonts w:eastAsiaTheme="minorHAnsi" w:cs="Times New Roman"/>
+                <w:color w:val="000000" w:themeColor="text1"/>
+                <w:kern w:val="0"/>
+              </w:rPr>
+              <w:t xml:space="preserve"> no connection to cancel</w:t>
             </w:r>
           </w:p>
         </w:tc>
@@ -6156,11 +6293,81 @@
         </w:tabs>
         <w:jc w:val="left"/>
         <w:rPr>
-          <w:rFonts w:eastAsiaTheme="minorHAnsi" w:cs="Times New Roman"/>
-          <w:color w:val="000000" w:themeColor="text1"/>
-          <w:kern w:val="0"/>
-        </w:rPr>
-      </w:pPr>
+          <w:rFonts w:eastAsiaTheme="minorHAnsi" w:cs="Times New Roman" w:hint="eastAsia"/>
+          <w:color w:val="000000" w:themeColor="text1"/>
+          <w:kern w:val="0"/>
+        </w:rPr>
+      </w:pPr>
+      <w:r>
+        <w:rPr>
+          <w:rFonts w:eastAsiaTheme="minorHAnsi" w:cs="Times New Roman" w:hint="eastAsia"/>
+          <w:color w:val="000000" w:themeColor="text1"/>
+          <w:kern w:val="0"/>
+        </w:rPr>
+        <w:t>2、</w:t>
+      </w:r>
+      <w:r>
+        <w:rPr>
+          <w:rFonts w:eastAsiaTheme="minorHAnsi" w:cs="Times New Roman"/>
+          <w:color w:val="000000" w:themeColor="text1"/>
+          <w:kern w:val="0"/>
+        </w:rPr>
+        <w:t>For the above errors, the App needs to call Nut SDK</w:t>
+      </w:r>
+      <w:r>
+        <w:rPr>
+          <w:rFonts w:eastAsiaTheme="minorHAnsi" w:cs="Times New Roman"/>
+          <w:color w:val="000000" w:themeColor="text1"/>
+          <w:kern w:val="0"/>
+        </w:rPr>
+        <w:t xml:space="preserve"> </w:t>
+      </w:r>
+      <w:proofErr w:type="spellStart"/>
+      <w:r>
+        <w:rPr>
+          <w:rFonts w:eastAsiaTheme="minorHAnsi" w:cs="Times New Roman"/>
+          <w:color w:val="000000" w:themeColor="text1"/>
+          <w:kern w:val="0"/>
+        </w:rPr>
+        <w:t>BleDeviceManager.disconnect</w:t>
+      </w:r>
+      <w:proofErr w:type="spellEnd"/>
+      <w:r>
+        <w:rPr>
+          <w:rFonts w:eastAsiaTheme="minorHAnsi" w:cs="Times New Roman"/>
+          <w:color w:val="000000" w:themeColor="text1"/>
+          <w:kern w:val="0"/>
+        </w:rPr>
+        <w:t>() to actively perform device disconnection and reclaim sy</w:t>
+      </w:r>
+      <w:bookmarkStart w:id="16" w:name="_GoBack"/>
+      <w:bookmarkEnd w:id="16"/>
+      <w:r>
+        <w:rPr>
+          <w:rFonts w:eastAsiaTheme="minorHAnsi" w:cs="Times New Roman"/>
+          <w:color w:val="000000" w:themeColor="text1"/>
+          <w:kern w:val="0"/>
+        </w:rPr>
+        <w:t xml:space="preserve">stem resources, then perform a Bluetooth scan, wait for the Bluetooth device to be scanned, execute the </w:t>
+      </w:r>
+      <w:proofErr w:type="spellStart"/>
+      <w:r>
+        <w:rPr>
+          <w:rFonts w:eastAsiaTheme="minorHAnsi" w:cs="Times New Roman"/>
+          <w:color w:val="000000" w:themeColor="text1"/>
+          <w:kern w:val="0"/>
+        </w:rPr>
+        <w:t>BleDeviceManager.connect</w:t>
+      </w:r>
+      <w:proofErr w:type="spellEnd"/>
+      <w:r>
+        <w:rPr>
+          <w:rFonts w:eastAsiaTheme="minorHAnsi" w:cs="Times New Roman"/>
+          <w:color w:val="000000" w:themeColor="text1"/>
+          <w:kern w:val="0"/>
+        </w:rPr>
+        <w:t>() method, and retry the connection operation.</w:t>
+      </w:r>
     </w:p>
     <w:sectPr>
       <w:pgSz w:w="11900" w:h="16840"/>

</xml_diff>